<commit_message>
Proyecto corriendo y funcionando correctamente
</commit_message>
<xml_diff>
--- a/SENA_APP PROGRAMAS.docx
+++ b/SENA_APP PROGRAMAS.docx
@@ -1543,6 +1543,55 @@
     </w:p>
     <w:p>
       <w:pPr>
+        <w:jc w:val="both"/>
+      </w:pPr>
+      <w:r>
+        <w:t xml:space="preserve">El presente trabajo expone la incorporación de una nueva aplicación denominada </w:t>
+      </w:r>
+      <w:r>
+        <w:rPr>
+          <w:b/>
+          <w:bCs/>
+        </w:rPr>
+        <w:t>“Programas”</w:t>
+      </w:r>
+      <w:r>
+        <w:t xml:space="preserve"> dentro del proyecto web desarrollado con el </w:t>
+      </w:r>
+      <w:proofErr w:type="spellStart"/>
+      <w:r>
+        <w:t>framework</w:t>
+      </w:r>
+      <w:proofErr w:type="spellEnd"/>
+      <w:r>
+        <w:t xml:space="preserve"> </w:t>
+      </w:r>
+      <w:r>
+        <w:rPr>
+          <w:b/>
+          <w:bCs/>
+        </w:rPr>
+        <w:t>Django</w:t>
+      </w:r>
+      <w:r>
+        <w:t>, cuyo propósito es optimizar la gestión de la información relacionada con los programas de formación. Esta implementación permite administrar de manera eficiente los datos almacenados en la base de datos SQLite, ofreciendo una interfaz web funcional, ordenada e intuitiva.</w:t>
+      </w:r>
+    </w:p>
+    <w:p>
+      <w:pPr>
+        <w:jc w:val="both"/>
+      </w:pPr>
+      <w:r>
+        <w:t>La nueva aplicación facilita la visualización, actualización y organización de los programas, manteniendo una estructura coherente con el resto del sistema. En el repositorio del proyecto se encuentra disponible todo el código fuente completamente estructurado, incluyendo modelos, rutas, vistas, plantillas y archivos estáticos necesarios para su correcto funcionamiento.</w:t>
+      </w:r>
+    </w:p>
+    <w:p>
+      <w:pPr>
+        <w:jc w:val="both"/>
+      </w:pPr>
+    </w:p>
+    <w:p>
+      <w:pPr>
         <w:jc w:val="center"/>
       </w:pPr>
     </w:p>
@@ -1591,71 +1640,8 @@
         <w:jc w:val="center"/>
       </w:pPr>
     </w:p>
-    <w:p>
-      <w:pPr>
-        <w:jc w:val="center"/>
-      </w:pPr>
-    </w:p>
-    <w:p>
-      <w:pPr>
-        <w:jc w:val="center"/>
-      </w:pPr>
-    </w:p>
-    <w:p>
-      <w:pPr>
-        <w:jc w:val="center"/>
-      </w:pPr>
-    </w:p>
-    <w:p>
-      <w:pPr>
-        <w:jc w:val="center"/>
-      </w:pPr>
-    </w:p>
-    <w:p>
-      <w:pPr>
-        <w:jc w:val="center"/>
-      </w:pPr>
-    </w:p>
-    <w:p>
-      <w:pPr>
-        <w:jc w:val="center"/>
-      </w:pPr>
-    </w:p>
-    <w:p>
-      <w:pPr>
-        <w:jc w:val="center"/>
-      </w:pPr>
-    </w:p>
-    <w:p>
-      <w:pPr>
-        <w:jc w:val="center"/>
-      </w:pPr>
-    </w:p>
-    <w:p>
-      <w:pPr>
-        <w:jc w:val="center"/>
-      </w:pPr>
-    </w:p>
-    <w:p>
-      <w:pPr>
-        <w:jc w:val="center"/>
-      </w:pPr>
-    </w:p>
-    <w:p>
-      <w:pPr>
-        <w:jc w:val="center"/>
-      </w:pPr>
-    </w:p>
-    <w:p>
-      <w:pPr>
-        <w:jc w:val="center"/>
-      </w:pPr>
-    </w:p>
-    <w:p>
-      <w:pPr>
-        <w:jc w:val="center"/>
-      </w:pPr>
-    </w:p>
+    <w:p/>
+    <w:p/>
     <w:p>
       <w:pPr>
         <w:jc w:val="center"/>
@@ -1816,7 +1802,7 @@
           </mc:Choice>
           <mc:Fallback>
             <w:pict>
-              <v:rect w14:anchorId="04869108" id="Rectángulo 3" o:spid="_x0000_s1026" style="position:absolute;margin-left:109.95pt;margin-top:8.3pt;width:268.2pt;height:177pt;z-index:251661312;visibility:visible;mso-wrap-style:square;mso-wrap-distance-left:9pt;mso-wrap-distance-top:0;mso-wrap-distance-right:9pt;mso-wrap-distance-bottom:0;mso-position-horizontal:absolute;mso-position-horizontal-relative:text;mso-position-vertical:absolute;mso-position-vertical-relative:text;v-text-anchor:middle" o:gfxdata="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" filled="f" strokecolor="#00b050" strokeweight="1.5pt"/>
+              <v:rect w14:anchorId="670FC819" id="Rectángulo 3" o:spid="_x0000_s1026" style="position:absolute;margin-left:109.95pt;margin-top:8.3pt;width:268.2pt;height:177pt;z-index:251661312;visibility:visible;mso-wrap-style:square;mso-wrap-distance-left:9pt;mso-wrap-distance-top:0;mso-wrap-distance-right:9pt;mso-wrap-distance-bottom:0;mso-position-horizontal:absolute;mso-position-horizontal-relative:text;mso-position-vertical:absolute;mso-position-vertical-relative:text;v-text-anchor:middle" o:gfxdata="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" filled="f" strokecolor="#00b050" strokeweight="1.5pt"/>
             </w:pict>
           </mc:Fallback>
         </mc:AlternateContent>
@@ -1895,7 +1881,7 @@
           </mc:Choice>
           <mc:Fallback>
             <w:pict>
-              <v:rect w14:anchorId="407E8BA3" id="Rectángulo 2" o:spid="_x0000_s1026" style="position:absolute;margin-left:27.75pt;margin-top:145.1pt;width:37.8pt;height:6.55pt;z-index:251660288;visibility:visible;mso-wrap-style:square;mso-height-percent:0;mso-wrap-distance-left:9pt;mso-wrap-distance-top:0;mso-wrap-distance-right:9pt;mso-wrap-distance-bottom:0;mso-position-horizontal:absolute;mso-position-horizontal-relative:text;mso-position-vertical:absolute;mso-position-vertical-relative:text;mso-height-percent:0;mso-height-relative:margin;v-text-anchor:middle" o:gfxdata="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" filled="f" strokecolor="#e00" strokeweight="1.5pt"/>
+              <v:rect w14:anchorId="537C18DC" id="Rectángulo 2" o:spid="_x0000_s1026" style="position:absolute;margin-left:27.75pt;margin-top:145.1pt;width:37.8pt;height:6.55pt;z-index:251660288;visibility:visible;mso-wrap-style:square;mso-height-percent:0;mso-wrap-distance-left:9pt;mso-wrap-distance-top:0;mso-wrap-distance-right:9pt;mso-wrap-distance-bottom:0;mso-position-horizontal:absolute;mso-position-horizontal-relative:text;mso-position-vertical:absolute;mso-position-vertical-relative:text;mso-height-percent:0;mso-height-relative:margin;v-text-anchor:middle" o:gfxdata="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" filled="f" strokecolor="#e00" strokeweight="1.5pt"/>
             </w:pict>
           </mc:Fallback>
         </mc:AlternateContent>
@@ -1971,7 +1957,7 @@
           </mc:Choice>
           <mc:Fallback>
             <w:pict>
-              <v:rect w14:anchorId="3CD9F6D3" id="Rectángulo 1" o:spid="_x0000_s1026" style="position:absolute;margin-left:19.35pt;margin-top:76.7pt;width:63pt;height:97.8pt;z-index:251659264;visibility:visible;mso-wrap-style:square;mso-wrap-distance-left:9pt;mso-wrap-distance-top:0;mso-wrap-distance-right:9pt;mso-wrap-distance-bottom:0;mso-position-horizontal:absolute;mso-position-horizontal-relative:text;mso-position-vertical:absolute;mso-position-vertical-relative:text;v-text-anchor:middle" o:gfxdata="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" filled="f" strokecolor="yellow" strokeweight="1.5pt"/>
+              <v:rect w14:anchorId="00FEC269" id="Rectángulo 1" o:spid="_x0000_s1026" style="position:absolute;margin-left:19.35pt;margin-top:76.7pt;width:63pt;height:97.8pt;z-index:251659264;visibility:visible;mso-wrap-style:square;mso-wrap-distance-left:9pt;mso-wrap-distance-top:0;mso-wrap-distance-right:9pt;mso-wrap-distance-bottom:0;mso-position-horizontal:absolute;mso-position-horizontal-relative:text;mso-position-vertical:absolute;mso-position-vertical-relative:text;v-text-anchor:middle" o:gfxdata="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" filled="f" strokecolor="yellow" strokeweight="1.5pt"/>
             </w:pict>
           </mc:Fallback>
         </mc:AlternateContent>
@@ -2168,7 +2154,7 @@
           </mc:Choice>
           <mc:Fallback>
             <w:pict>
-              <v:rect w14:anchorId="0FE8AD74" id="Rectángulo 6" o:spid="_x0000_s1026" style="position:absolute;margin-left:138.75pt;margin-top:13.8pt;width:242.4pt;height:227.4pt;z-index:251664384;visibility:visible;mso-wrap-style:square;mso-width-percent:0;mso-wrap-distance-left:9pt;mso-wrap-distance-top:0;mso-wrap-distance-right:9pt;mso-wrap-distance-bottom:0;mso-position-horizontal:absolute;mso-position-horizontal-relative:text;mso-position-vertical:absolute;mso-position-vertical-relative:text;mso-width-percent:0;mso-width-relative:margin;v-text-anchor:middle" o:gfxdata="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" filled="f" strokecolor="#ffc000" strokeweight="1.5pt"/>
+              <v:rect w14:anchorId="6B24CC57" id="Rectángulo 6" o:spid="_x0000_s1026" style="position:absolute;margin-left:138.75pt;margin-top:13.8pt;width:242.4pt;height:227.4pt;z-index:251664384;visibility:visible;mso-wrap-style:square;mso-width-percent:0;mso-wrap-distance-left:9pt;mso-wrap-distance-top:0;mso-wrap-distance-right:9pt;mso-wrap-distance-bottom:0;mso-position-horizontal:absolute;mso-position-horizontal-relative:text;mso-position-vertical:absolute;mso-position-vertical-relative:text;mso-width-percent:0;mso-width-relative:margin;v-text-anchor:middle" o:gfxdata="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" filled="f" strokecolor="#ffc000" strokeweight="1.5pt"/>
             </w:pict>
           </mc:Fallback>
         </mc:AlternateContent>
@@ -2247,7 +2233,7 @@
           </mc:Choice>
           <mc:Fallback>
             <w:pict>
-              <v:rect w14:anchorId="42E0744B" id="Rectángulo 5" o:spid="_x0000_s1026" style="position:absolute;margin-left:27.15pt;margin-top:196.2pt;width:56.4pt;height:9.6pt;z-index:251663360;visibility:visible;mso-wrap-style:square;mso-height-percent:0;mso-wrap-distance-left:9pt;mso-wrap-distance-top:0;mso-wrap-distance-right:9pt;mso-wrap-distance-bottom:0;mso-position-horizontal:absolute;mso-position-horizontal-relative:text;mso-position-vertical:absolute;mso-position-vertical-relative:text;mso-height-percent:0;mso-height-relative:margin;v-text-anchor:middle" o:gfxdata="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" filled="f" strokecolor="yellow" strokeweight="1.5pt"/>
+              <v:rect w14:anchorId="7D522259" id="Rectángulo 5" o:spid="_x0000_s1026" style="position:absolute;margin-left:27.15pt;margin-top:196.2pt;width:56.4pt;height:9.6pt;z-index:251663360;visibility:visible;mso-wrap-style:square;mso-height-percent:0;mso-wrap-distance-left:9pt;mso-wrap-distance-top:0;mso-wrap-distance-right:9pt;mso-wrap-distance-bottom:0;mso-position-horizontal:absolute;mso-position-horizontal-relative:text;mso-position-vertical:absolute;mso-position-vertical-relative:text;mso-height-percent:0;mso-height-relative:margin;v-text-anchor:middle" o:gfxdata="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" filled="f" strokecolor="yellow" strokeweight="1.5pt"/>
             </w:pict>
           </mc:Fallback>
         </mc:AlternateContent>
@@ -2323,7 +2309,7 @@
           </mc:Choice>
           <mc:Fallback>
             <w:pict>
-              <v:rect w14:anchorId="6ED59A32" id="Rectángulo 4" o:spid="_x0000_s1026" style="position:absolute;margin-left:15.15pt;margin-top:91.8pt;width:117pt;height:123.6pt;z-index:251662336;visibility:visible;mso-wrap-style:square;mso-wrap-distance-left:9pt;mso-wrap-distance-top:0;mso-wrap-distance-right:9pt;mso-wrap-distance-bottom:0;mso-position-horizontal:absolute;mso-position-horizontal-relative:text;mso-position-vertical:absolute;mso-position-vertical-relative:text;v-text-anchor:middle" o:gfxdata="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" filled="f" strokecolor="#e00" strokeweight="1.5pt"/>
+              <v:rect w14:anchorId="7587E07A" id="Rectángulo 4" o:spid="_x0000_s1026" style="position:absolute;margin-left:15.15pt;margin-top:91.8pt;width:117pt;height:123.6pt;z-index:251662336;visibility:visible;mso-wrap-style:square;mso-wrap-distance-left:9pt;mso-wrap-distance-top:0;mso-wrap-distance-right:9pt;mso-wrap-distance-bottom:0;mso-position-horizontal:absolute;mso-position-horizontal-relative:text;mso-position-vertical:absolute;mso-position-vertical-relative:text;v-text-anchor:middle" o:gfxdata="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" filled="f" strokecolor="#e00" strokeweight="1.5pt"/>
             </w:pict>
           </mc:Fallback>
         </mc:AlternateContent>
@@ -2505,7 +2491,7 @@
           </mc:Choice>
           <mc:Fallback>
             <w:pict>
-              <v:rect w14:anchorId="4E50894D" id="Rectángulo 9" o:spid="_x0000_s1026" style="position:absolute;margin-left:139.95pt;margin-top:13.55pt;width:294.6pt;height:101.4pt;z-index:251667456;visibility:visible;mso-wrap-style:square;mso-width-percent:0;mso-wrap-distance-left:9pt;mso-wrap-distance-top:0;mso-wrap-distance-right:9pt;mso-wrap-distance-bottom:0;mso-position-horizontal:absolute;mso-position-horizontal-relative:text;mso-position-vertical:absolute;mso-position-vertical-relative:text;mso-width-percent:0;mso-width-relative:margin;v-text-anchor:middle" o:gfxdata="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" filled="f" strokecolor="yellow" strokeweight="1.5pt"/>
+              <v:rect w14:anchorId="4F0C0D01" id="Rectángulo 9" o:spid="_x0000_s1026" style="position:absolute;margin-left:139.95pt;margin-top:13.55pt;width:294.6pt;height:101.4pt;z-index:251667456;visibility:visible;mso-wrap-style:square;mso-width-percent:0;mso-wrap-distance-left:9pt;mso-wrap-distance-top:0;mso-wrap-distance-right:9pt;mso-wrap-distance-bottom:0;mso-position-horizontal:absolute;mso-position-horizontal-relative:text;mso-position-vertical:absolute;mso-position-vertical-relative:text;mso-width-percent:0;mso-width-relative:margin;v-text-anchor:middle" o:gfxdata="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" filled="f" strokecolor="yellow" strokeweight="1.5pt"/>
             </w:pict>
           </mc:Fallback>
         </mc:AlternateContent>
@@ -2581,7 +2567,7 @@
           </mc:Choice>
           <mc:Fallback>
             <w:pict>
-              <v:rect w14:anchorId="57FF83DE" id="Rectángulo 8" o:spid="_x0000_s1026" style="position:absolute;margin-left:31.35pt;margin-top:180.95pt;width:39.6pt;height:10.2pt;z-index:251666432;visibility:visible;mso-wrap-style:square;mso-wrap-distance-left:9pt;mso-wrap-distance-top:0;mso-wrap-distance-right:9pt;mso-wrap-distance-bottom:0;mso-position-horizontal:absolute;mso-position-horizontal-relative:text;mso-position-vertical:absolute;mso-position-vertical-relative:text;v-text-anchor:middle" o:gfxdata="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" filled="f" strokecolor="#e00" strokeweight="1.5pt"/>
+              <v:rect w14:anchorId="2AD5DCC9" id="Rectángulo 8" o:spid="_x0000_s1026" style="position:absolute;margin-left:31.35pt;margin-top:180.95pt;width:39.6pt;height:10.2pt;z-index:251666432;visibility:visible;mso-wrap-style:square;mso-wrap-distance-left:9pt;mso-wrap-distance-top:0;mso-wrap-distance-right:9pt;mso-wrap-distance-bottom:0;mso-position-horizontal:absolute;mso-position-horizontal-relative:text;mso-position-vertical:absolute;mso-position-vertical-relative:text;v-text-anchor:middle" o:gfxdata="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" filled="f" strokecolor="#e00" strokeweight="1.5pt"/>
             </w:pict>
           </mc:Fallback>
         </mc:AlternateContent>
@@ -2657,7 +2643,7 @@
           </mc:Choice>
           <mc:Fallback>
             <w:pict>
-              <v:rect w14:anchorId="72B3A6A9" id="Rectángulo 7" o:spid="_x0000_s1026" style="position:absolute;margin-left:18.15pt;margin-top:77.75pt;width:117.6pt;height:121.2pt;z-index:251665408;visibility:visible;mso-wrap-style:square;mso-wrap-distance-left:9pt;mso-wrap-distance-top:0;mso-wrap-distance-right:9pt;mso-wrap-distance-bottom:0;mso-position-horizontal:absolute;mso-position-horizontal-relative:text;mso-position-vertical:absolute;mso-position-vertical-relative:text;v-text-anchor:middle" o:gfxdata="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" filled="f" strokecolor="#ffc000" strokeweight="1.5pt"/>
+              <v:rect w14:anchorId="128D96E1" id="Rectángulo 7" o:spid="_x0000_s1026" style="position:absolute;margin-left:18.15pt;margin-top:77.75pt;width:117.6pt;height:121.2pt;z-index:251665408;visibility:visible;mso-wrap-style:square;mso-wrap-distance-left:9pt;mso-wrap-distance-top:0;mso-wrap-distance-right:9pt;mso-wrap-distance-bottom:0;mso-position-horizontal:absolute;mso-position-horizontal-relative:text;mso-position-vertical:absolute;mso-position-vertical-relative:text;v-text-anchor:middle" o:gfxdata="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" filled="f" strokecolor="#ffc000" strokeweight="1.5pt"/>
             </w:pict>
           </mc:Fallback>
         </mc:AlternateContent>
@@ -2877,7 +2863,7 @@
           </mc:Choice>
           <mc:Fallback>
             <w:pict>
-              <v:rect w14:anchorId="7B5E88CD" id="Rectángulo 13" o:spid="_x0000_s1026" style="position:absolute;margin-left:151.35pt;margin-top:18.25pt;width:270.6pt;height:214.8pt;z-index:251671552;visibility:visible;mso-wrap-style:square;mso-wrap-distance-left:9pt;mso-wrap-distance-top:0;mso-wrap-distance-right:9pt;mso-wrap-distance-bottom:0;mso-position-horizontal:absolute;mso-position-horizontal-relative:text;mso-position-vertical:absolute;mso-position-vertical-relative:text;v-text-anchor:middle" o:gfxdata="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" filled="f" strokecolor="#92d050" strokeweight="1.5pt"/>
+              <v:rect w14:anchorId="3EEBD24F" id="Rectángulo 13" o:spid="_x0000_s1026" style="position:absolute;margin-left:151.35pt;margin-top:18.25pt;width:270.6pt;height:214.8pt;z-index:251671552;visibility:visible;mso-wrap-style:square;mso-wrap-distance-left:9pt;mso-wrap-distance-top:0;mso-wrap-distance-right:9pt;mso-wrap-distance-bottom:0;mso-position-horizontal:absolute;mso-position-horizontal-relative:text;mso-position-vertical:absolute;mso-position-vertical-relative:text;v-text-anchor:middle" o:gfxdata="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" filled="f" strokecolor="#92d050" strokeweight="1.5pt"/>
             </w:pict>
           </mc:Fallback>
         </mc:AlternateContent>
@@ -2953,7 +2939,7 @@
           </mc:Choice>
           <mc:Fallback>
             <w:pict>
-              <v:rect w14:anchorId="4217182D" id="Rectángulo 12" o:spid="_x0000_s1026" style="position:absolute;margin-left:39.75pt;margin-top:150.85pt;width:73.2pt;height:18pt;z-index:251670528;visibility:visible;mso-wrap-style:square;mso-wrap-distance-left:9pt;mso-wrap-distance-top:0;mso-wrap-distance-right:9pt;mso-wrap-distance-bottom:0;mso-position-horizontal:absolute;mso-position-horizontal-relative:text;mso-position-vertical:absolute;mso-position-vertical-relative:text;v-text-anchor:middle" o:gfxdata="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" filled="f" strokecolor="#ffc000" strokeweight="1.5pt"/>
+              <v:rect w14:anchorId="23756186" id="Rectángulo 12" o:spid="_x0000_s1026" style="position:absolute;margin-left:39.75pt;margin-top:150.85pt;width:73.2pt;height:18pt;z-index:251670528;visibility:visible;mso-wrap-style:square;mso-wrap-distance-left:9pt;mso-wrap-distance-top:0;mso-wrap-distance-right:9pt;mso-wrap-distance-bottom:0;mso-position-horizontal:absolute;mso-position-horizontal-relative:text;mso-position-vertical:absolute;mso-position-vertical-relative:text;v-text-anchor:middle" o:gfxdata="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" filled="f" strokecolor="#ffc000" strokeweight="1.5pt"/>
             </w:pict>
           </mc:Fallback>
         </mc:AlternateContent>
@@ -3032,7 +3018,7 @@
           </mc:Choice>
           <mc:Fallback>
             <w:pict>
-              <v:rect w14:anchorId="366C2750" id="Rectángulo 11" o:spid="_x0000_s1026" style="position:absolute;margin-left:28.35pt;margin-top:140.65pt;width:86.4pt;height:31.2pt;z-index:251669504;visibility:visible;mso-wrap-style:square;mso-height-percent:0;mso-wrap-distance-left:9pt;mso-wrap-distance-top:0;mso-wrap-distance-right:9pt;mso-wrap-distance-bottom:0;mso-position-horizontal:absolute;mso-position-horizontal-relative:text;mso-position-vertical:absolute;mso-position-vertical-relative:text;mso-height-percent:0;mso-height-relative:margin;v-text-anchor:middle" o:gfxdata="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" filled="f" strokecolor="#e00" strokeweight="1.5pt"/>
+              <v:rect w14:anchorId="57533AD6" id="Rectángulo 11" o:spid="_x0000_s1026" style="position:absolute;margin-left:28.35pt;margin-top:140.65pt;width:86.4pt;height:31.2pt;z-index:251669504;visibility:visible;mso-wrap-style:square;mso-height-percent:0;mso-wrap-distance-left:9pt;mso-wrap-distance-top:0;mso-wrap-distance-right:9pt;mso-wrap-distance-bottom:0;mso-position-horizontal:absolute;mso-position-horizontal-relative:text;mso-position-vertical:absolute;mso-position-vertical-relative:text;mso-height-percent:0;mso-height-relative:margin;v-text-anchor:middle" o:gfxdata="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" filled="f" strokecolor="#e00" strokeweight="1.5pt"/>
             </w:pict>
           </mc:Fallback>
         </mc:AlternateContent>
@@ -3108,7 +3094,7 @@
           </mc:Choice>
           <mc:Fallback>
             <w:pict>
-              <v:rect w14:anchorId="0A8C822F" id="Rectángulo 10" o:spid="_x0000_s1026" style="position:absolute;margin-left:20.55pt;margin-top:103.45pt;width:111pt;height:132pt;z-index:251668480;visibility:visible;mso-wrap-style:square;mso-wrap-distance-left:9pt;mso-wrap-distance-top:0;mso-wrap-distance-right:9pt;mso-wrap-distance-bottom:0;mso-position-horizontal:absolute;mso-position-horizontal-relative:text;mso-position-vertical:absolute;mso-position-vertical-relative:text;v-text-anchor:middle" o:gfxdata="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" filled="f" strokecolor="yellow" strokeweight="1.5pt"/>
+              <v:rect w14:anchorId="2798F815" id="Rectángulo 10" o:spid="_x0000_s1026" style="position:absolute;margin-left:20.55pt;margin-top:103.45pt;width:111pt;height:132pt;z-index:251668480;visibility:visible;mso-wrap-style:square;mso-wrap-distance-left:9pt;mso-wrap-distance-top:0;mso-wrap-distance-right:9pt;mso-wrap-distance-bottom:0;mso-position-horizontal:absolute;mso-position-horizontal-relative:text;mso-position-vertical:absolute;mso-position-vertical-relative:text;v-text-anchor:middle" o:gfxdata="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" filled="f" strokecolor="yellow" strokeweight="1.5pt"/>
             </w:pict>
           </mc:Fallback>
         </mc:AlternateContent>
@@ -3851,6 +3837,44 @@
     <w:p>
       <w:pPr>
         <w:rPr>
+          <w:lang w:val="es-ES"/>
+        </w:rPr>
+      </w:pPr>
+    </w:p>
+    <w:p>
+      <w:pPr>
+        <w:rPr>
+          <w:lang w:val="es-ES"/>
+        </w:rPr>
+      </w:pPr>
+      <w:hyperlink r:id="rId15" w:history="1">
+        <w:r>
+          <w:rPr>
+            <w:rStyle w:val="Hipervnculo"/>
+            <w:lang w:val="es-ES"/>
+          </w:rPr>
+          <w:t>https://github.com/TattysB/SENA_APP.git</w:t>
+        </w:r>
+      </w:hyperlink>
+    </w:p>
+    <w:p>
+      <w:pPr>
+        <w:rPr>
+          <w:lang w:val="es-ES"/>
+        </w:rPr>
+      </w:pPr>
+    </w:p>
+    <w:p>
+      <w:pPr>
+        <w:rPr>
+          <w:rFonts w:ascii="Arial" w:hAnsi="Arial" w:cs="Arial"/>
+          <w:lang w:val="es-ES"/>
+        </w:rPr>
+      </w:pPr>
+    </w:p>
+    <w:p>
+      <w:pPr>
+        <w:rPr>
           <w:rFonts w:ascii="Arial" w:hAnsi="Arial" w:cs="Arial"/>
           <w:lang w:val="es-ES"/>
         </w:rPr>
@@ -3962,13 +3986,132 @@
           <w:szCs w:val="32"/>
           <w:lang w:val="es-ES"/>
         </w:rPr>
-        <w:lastRenderedPageBreak/>
         <w:t>CONCLUSIONES</w:t>
       </w:r>
       <w:bookmarkEnd w:id="12"/>
     </w:p>
     <w:p>
       <w:pPr>
+        <w:rPr>
+          <w:rFonts w:ascii="Arial" w:hAnsi="Arial" w:cs="Arial"/>
+          <w:lang w:val="es-ES"/>
+        </w:rPr>
+      </w:pPr>
+    </w:p>
+    <w:p>
+      <w:pPr>
+        <w:pStyle w:val="Prrafodelista"/>
+        <w:numPr>
+          <w:ilvl w:val="0"/>
+          <w:numId w:val="5"/>
+        </w:numPr>
+        <w:rPr>
+          <w:rFonts w:ascii="Arial" w:hAnsi="Arial" w:cs="Arial"/>
+          <w:lang w:val="es-ES"/>
+        </w:rPr>
+      </w:pPr>
+      <w:r>
+        <w:rPr>
+          <w:rFonts w:ascii="Arial" w:hAnsi="Arial" w:cs="Arial"/>
+        </w:rPr>
+        <w:t xml:space="preserve">El módulo de </w:t>
+      </w:r>
+      <w:r>
+        <w:rPr>
+          <w:rFonts w:ascii="Arial" w:hAnsi="Arial" w:cs="Arial"/>
+          <w:b/>
+          <w:bCs/>
+        </w:rPr>
+        <w:t>Programas</w:t>
+      </w:r>
+      <w:r>
+        <w:rPr>
+          <w:rFonts w:ascii="Arial" w:hAnsi="Arial" w:cs="Arial"/>
+        </w:rPr>
+        <w:t xml:space="preserve"> incorporado en la aplicación </w:t>
+      </w:r>
+      <w:r>
+        <w:rPr>
+          <w:rFonts w:ascii="Arial" w:hAnsi="Arial" w:cs="Arial"/>
+          <w:b/>
+          <w:bCs/>
+        </w:rPr>
+        <w:t>SENA_APP</w:t>
+      </w:r>
+      <w:r>
+        <w:rPr>
+          <w:rFonts w:ascii="Arial" w:hAnsi="Arial" w:cs="Arial"/>
+        </w:rPr>
+        <w:t xml:space="preserve"> evidencia una gestión eficiente y estructurada de los programas de formación del SENA, presentando la información de manera visualmente clara mediante </w:t>
+      </w:r>
+      <w:r>
+        <w:rPr>
+          <w:rFonts w:ascii="Arial" w:hAnsi="Arial" w:cs="Arial"/>
+        </w:rPr>
+        <w:t xml:space="preserve">una tabla </w:t>
+      </w:r>
+      <w:r>
+        <w:rPr>
+          <w:rFonts w:ascii="Arial" w:hAnsi="Arial" w:cs="Arial"/>
+        </w:rPr>
+        <w:t>que permiten una interacción más dinámica y comprensible para el usuario.</w:t>
+      </w:r>
+    </w:p>
+    <w:p>
+      <w:pPr>
+        <w:pStyle w:val="Prrafodelista"/>
+        <w:numPr>
+          <w:ilvl w:val="0"/>
+          <w:numId w:val="5"/>
+        </w:numPr>
+        <w:rPr>
+          <w:rFonts w:ascii="Arial" w:hAnsi="Arial" w:cs="Arial"/>
+          <w:lang w:val="es-ES"/>
+        </w:rPr>
+      </w:pPr>
+      <w:r>
+        <w:rPr>
+          <w:rFonts w:ascii="Arial" w:hAnsi="Arial" w:cs="Arial"/>
+        </w:rPr>
+        <w:t xml:space="preserve">La correcta vinculación entre el modelo de datos y la base de datos </w:t>
+      </w:r>
+      <w:r>
+        <w:rPr>
+          <w:rFonts w:ascii="Arial" w:hAnsi="Arial" w:cs="Arial"/>
+          <w:b/>
+          <w:bCs/>
+        </w:rPr>
+        <w:t>SQLite</w:t>
+      </w:r>
+      <w:r>
+        <w:rPr>
+          <w:rFonts w:ascii="Arial" w:hAnsi="Arial" w:cs="Arial"/>
+        </w:rPr>
+        <w:t xml:space="preserve"> garantiza la integridad y precisión de la información almacenada, permitiendo gestionar detalles clave como nombre del programa, nivel, duración, requisitos y perfil de egreso.</w:t>
+      </w:r>
+    </w:p>
+    <w:p>
+      <w:pPr>
+        <w:pStyle w:val="Prrafodelista"/>
+        <w:numPr>
+          <w:ilvl w:val="0"/>
+          <w:numId w:val="5"/>
+        </w:numPr>
+        <w:rPr>
+          <w:rFonts w:ascii="Arial" w:hAnsi="Arial" w:cs="Arial"/>
+          <w:lang w:val="es-ES"/>
+        </w:rPr>
+      </w:pPr>
+      <w:r>
+        <w:rPr>
+          <w:rFonts w:ascii="Arial" w:hAnsi="Arial" w:cs="Arial"/>
+        </w:rPr>
+        <w:t>La experiencia de usuario fue notablemente mejorada gracias a la reorganización horizontal de los botones de navegación y la implementación de accesos rápidos tanto al listado de programas, permitiendo una interacción más fluida y accesible</w:t>
+      </w:r>
+    </w:p>
+    <w:p>
+      <w:pPr>
+        <w:pStyle w:val="Prrafodelista"/>
         <w:rPr>
           <w:rFonts w:ascii="Arial" w:hAnsi="Arial" w:cs="Arial"/>
           <w:lang w:val="es-ES"/>
@@ -4248,7 +4391,7 @@
   <w:abstractNum w:abstractNumId="2" w15:restartNumberingAfterBreak="0">
     <w:nsid w:val="66645A9B"/>
     <w:multiLevelType w:val="hybridMultilevel"/>
-    <w:tmpl w:val="5C6C073E"/>
+    <w:tmpl w:val="F3F20B92"/>
     <w:lvl w:ilvl="0" w:tplc="240A0001">
       <w:start w:val="1"/>
       <w:numFmt w:val="bullet"/>
@@ -5204,7 +5347,6 @@
   <w:style w:type="character" w:default="1" w:styleId="Fuentedeprrafopredeter">
     <w:name w:val="Default Paragraph Font"/>
     <w:uiPriority w:val="1"/>
-    <w:semiHidden/>
     <w:unhideWhenUsed/>
   </w:style>
   <w:style w:type="table" w:default="1" w:styleId="Tablanormal">
@@ -5585,6 +5727,18 @@
       <w:u w:val="single"/>
     </w:rPr>
   </w:style>
+  <w:style w:type="character" w:styleId="Mencinsinresolver">
+    <w:name w:val="Unresolved Mention"/>
+    <w:basedOn w:val="Fuentedeprrafopredeter"/>
+    <w:uiPriority w:val="99"/>
+    <w:semiHidden/>
+    <w:unhideWhenUsed/>
+    <w:rsid w:val="004A1BBD"/>
+    <w:rPr>
+      <w:color w:val="605E5C"/>
+      <w:shd w:val="clear" w:color="auto" w:fill="E1DFDD"/>
+    </w:rPr>
+  </w:style>
 </w:styles>
 </file>
 

</xml_diff>